<commit_message>
se agregaron las pruebas
</commit_message>
<xml_diff>
--- a/02 Implementación de software/02.5 Pruebas/IdiomasITSZN_Plan de pruebas_v02.docx
+++ b/02 Implementación de software/02.5 Pruebas/IdiomasITSZN_Plan de pruebas_v02.docx
@@ -1,6 +1,6 @@
 
 <file path=word/document.xml><?xml version="1.0" encoding="utf-8"?>
-<w:document xmlns:wpc="http://schemas.microsoft.com/office/word/2010/wordprocessingCanvas" xmlns:cx="http://schemas.microsoft.com/office/drawing/2014/chartex" xmlns:mc="http://schemas.openxmlformats.org/markup-compatibility/2006" xmlns:o="urn:schemas-microsoft-com:office:office" xmlns:r="http://schemas.openxmlformats.org/officeDocument/2006/relationships" xmlns:m="http://schemas.openxmlformats.org/officeDocument/2006/math" xmlns:v="urn:schemas-microsoft-com:vml" xmlns:wp14="http://schemas.microsoft.com/office/word/2010/wordprocessingDrawing" xmlns:wp="http://schemas.openxmlformats.org/drawingml/2006/wordprocessingDrawing" xmlns:w10="urn:schemas-microsoft-com:office:word" xmlns:w="http://schemas.openxmlformats.org/wordprocessingml/2006/main" xmlns:w14="http://schemas.microsoft.com/office/word/2010/wordml" xmlns:w15="http://schemas.microsoft.com/office/word/2012/wordml" xmlns:w16se="http://schemas.microsoft.com/office/word/2015/wordml/symex" xmlns:wpg="http://schemas.microsoft.com/office/word/2010/wordprocessingGroup" xmlns:wpi="http://schemas.microsoft.com/office/word/2010/wordprocessingInk" xmlns:wne="http://schemas.microsoft.com/office/word/2006/wordml" xmlns:wps="http://schemas.microsoft.com/office/word/2010/wordprocessingShape" mc:Ignorable="w14 w15 w16se wp14">
+<w:document xmlns:wpc="http://schemas.microsoft.com/office/word/2010/wordprocessingCanvas" xmlns:cx="http://schemas.microsoft.com/office/drawing/2014/chartex" xmlns:cx1="http://schemas.microsoft.com/office/drawing/2015/9/8/chartex" xmlns:cx2="http://schemas.microsoft.com/office/drawing/2015/10/21/chartex" xmlns:cx3="http://schemas.microsoft.com/office/drawing/2016/5/9/chartex" xmlns:cx4="http://schemas.microsoft.com/office/drawing/2016/5/10/chartex" xmlns:cx5="http://schemas.microsoft.com/office/drawing/2016/5/11/chartex" xmlns:cx6="http://schemas.microsoft.com/office/drawing/2016/5/12/chartex" xmlns:cx7="http://schemas.microsoft.com/office/drawing/2016/5/13/chartex" xmlns:cx8="http://schemas.microsoft.com/office/drawing/2016/5/14/chartex" xmlns:mc="http://schemas.openxmlformats.org/markup-compatibility/2006" xmlns:aink="http://schemas.microsoft.com/office/drawing/2016/ink" xmlns:am3d="http://schemas.microsoft.com/office/drawing/2017/model3d" xmlns:o="urn:schemas-microsoft-com:office:office" xmlns:r="http://schemas.openxmlformats.org/officeDocument/2006/relationships" xmlns:m="http://schemas.openxmlformats.org/officeDocument/2006/math" xmlns:v="urn:schemas-microsoft-com:vml" xmlns:wp14="http://schemas.microsoft.com/office/word/2010/wordprocessingDrawing" xmlns:wp="http://schemas.openxmlformats.org/drawingml/2006/wordprocessingDrawing" xmlns:w10="urn:schemas-microsoft-com:office:word" xmlns:w="http://schemas.openxmlformats.org/wordprocessingml/2006/main" xmlns:w14="http://schemas.microsoft.com/office/word/2010/wordml" xmlns:w15="http://schemas.microsoft.com/office/word/2012/wordml" xmlns:w16cid="http://schemas.microsoft.com/office/word/2016/wordml/cid" xmlns:w16se="http://schemas.microsoft.com/office/word/2015/wordml/symex" xmlns:wpg="http://schemas.microsoft.com/office/word/2010/wordprocessingGroup" xmlns:wpi="http://schemas.microsoft.com/office/word/2010/wordprocessingInk" xmlns:wne="http://schemas.microsoft.com/office/word/2006/wordml" xmlns:wps="http://schemas.microsoft.com/office/word/2010/wordprocessingShape" mc:Ignorable="w14 w15 w16se w16cid wp14">
   <w:body>
     <w:p>
       <w:pPr>
@@ -424,16 +424,7 @@
                 <w:rFonts w:ascii="Arial" w:hAnsi="Arial" w:cs="Arial"/>
                 <w:lang w:val="es-MX" w:eastAsia="es-MX"/>
               </w:rPr>
-              <w:t>Ejecución</w:t>
-            </w:r>
-            <w:bookmarkStart w:id="1" w:name="_GoBack"/>
-            <w:bookmarkEnd w:id="1"/>
-            <w:r>
-              <w:rPr>
-                <w:rFonts w:ascii="Arial" w:hAnsi="Arial" w:cs="Arial"/>
-                <w:lang w:val="es-MX" w:eastAsia="es-MX"/>
-              </w:rPr>
-              <w:t xml:space="preserve"> de pruebas de HU1</w:t>
+              <w:t>Ejecución de pruebas de HU1</w:t>
             </w:r>
           </w:p>
         </w:tc>
@@ -1938,7 +1929,7 @@
           <w:lang w:val="es-MX"/>
         </w:rPr>
       </w:pPr>
-      <w:bookmarkStart w:id="2" w:name="_Toc506970139"/>
+      <w:bookmarkStart w:id="1" w:name="_Toc506970139"/>
       <w:r>
         <w:rPr>
           <w:lang w:val="es-MX"/>
@@ -1946,7 +1937,7 @@
         <w:lastRenderedPageBreak/>
         <w:t>Introducción</w:t>
       </w:r>
-      <w:bookmarkEnd w:id="2"/>
+      <w:bookmarkEnd w:id="1"/>
     </w:p>
     <w:tbl>
       <w:tblPr>
@@ -2177,12 +2168,35 @@
           <w:lang w:val="es-MX"/>
         </w:rPr>
       </w:pPr>
-      <w:bookmarkStart w:id="3" w:name="_Toc506970140"/>
+      <w:bookmarkStart w:id="2" w:name="_Toc506970140"/>
       <w:r>
         <w:rPr>
           <w:lang w:val="es-MX"/>
         </w:rPr>
         <w:t>Elementos a probar</w:t>
+      </w:r>
+      <w:bookmarkEnd w:id="2"/>
+    </w:p>
+    <w:p>
+      <w:pPr>
+        <w:rPr>
+          <w:lang w:val="es-MX"/>
+        </w:rPr>
+      </w:pPr>
+    </w:p>
+    <w:p>
+      <w:pPr>
+        <w:pStyle w:val="Ttulo2"/>
+        <w:rPr>
+          <w:lang w:val="es-MX"/>
+        </w:rPr>
+      </w:pPr>
+      <w:bookmarkStart w:id="3" w:name="_Toc506970141"/>
+      <w:r>
+        <w:rPr>
+          <w:lang w:val="es-MX"/>
+        </w:rPr>
+        <w:t>Características a probar</w:t>
       </w:r>
       <w:bookmarkEnd w:id="3"/>
     </w:p>
@@ -2192,20 +2206,51 @@
           <w:lang w:val="es-MX"/>
         </w:rPr>
       </w:pPr>
+      <w:r>
+        <w:rPr>
+          <w:lang w:val="es-MX"/>
+        </w:rPr>
+        <w:t xml:space="preserve">Se </w:t>
+      </w:r>
+      <w:r>
+        <w:rPr>
+          <w:lang w:val="es-MX"/>
+        </w:rPr>
+        <w:t>probarán</w:t>
+      </w:r>
+      <w:r>
+        <w:rPr>
+          <w:lang w:val="es-MX"/>
+        </w:rPr>
+        <w:t xml:space="preserve"> todas las historias de usuario</w:t>
+      </w:r>
+      <w:r>
+        <w:rPr>
+          <w:lang w:val="es-MX"/>
+        </w:rPr>
+        <w:t xml:space="preserve"> generadas durante el proyecto.</w:t>
+      </w:r>
     </w:p>
     <w:p>
       <w:pPr>
+        <w:rPr>
+          <w:lang w:val="es-MX"/>
+        </w:rPr>
+      </w:pPr>
+    </w:p>
+    <w:p>
+      <w:pPr>
         <w:pStyle w:val="Ttulo2"/>
         <w:rPr>
           <w:lang w:val="es-MX"/>
         </w:rPr>
       </w:pPr>
-      <w:bookmarkStart w:id="4" w:name="_Toc506970141"/>
+      <w:bookmarkStart w:id="4" w:name="_Toc506970142"/>
       <w:r>
         <w:rPr>
           <w:lang w:val="es-MX"/>
         </w:rPr>
-        <w:t>Características a probar</w:t>
+        <w:t>Características que no se probarán</w:t>
       </w:r>
       <w:bookmarkEnd w:id="4"/>
     </w:p>
@@ -2219,60 +2264,6 @@
         <w:rPr>
           <w:lang w:val="es-MX"/>
         </w:rPr>
-        <w:t xml:space="preserve">Se </w:t>
-      </w:r>
-      <w:r>
-        <w:rPr>
-          <w:lang w:val="es-MX"/>
-        </w:rPr>
-        <w:t>probarán</w:t>
-      </w:r>
-      <w:r>
-        <w:rPr>
-          <w:lang w:val="es-MX"/>
-        </w:rPr>
-        <w:t xml:space="preserve"> todas las historias de usuario</w:t>
-      </w:r>
-      <w:r>
-        <w:rPr>
-          <w:lang w:val="es-MX"/>
-        </w:rPr>
-        <w:t xml:space="preserve"> generadas durante el proyecto.</w:t>
-      </w:r>
-    </w:p>
-    <w:p>
-      <w:pPr>
-        <w:rPr>
-          <w:lang w:val="es-MX"/>
-        </w:rPr>
-      </w:pPr>
-    </w:p>
-    <w:p>
-      <w:pPr>
-        <w:pStyle w:val="Ttulo2"/>
-        <w:rPr>
-          <w:lang w:val="es-MX"/>
-        </w:rPr>
-      </w:pPr>
-      <w:bookmarkStart w:id="5" w:name="_Toc506970142"/>
-      <w:r>
-        <w:rPr>
-          <w:lang w:val="es-MX"/>
-        </w:rPr>
-        <w:t>Características que no se probarán</w:t>
-      </w:r>
-      <w:bookmarkEnd w:id="5"/>
-    </w:p>
-    <w:p>
-      <w:pPr>
-        <w:rPr>
-          <w:lang w:val="es-MX"/>
-        </w:rPr>
-      </w:pPr>
-      <w:r>
-        <w:rPr>
-          <w:lang w:val="es-MX"/>
-        </w:rPr>
         <w:t>Ninguna</w:t>
       </w:r>
     </w:p>
@@ -2283,14 +2274,14 @@
           <w:lang w:val="es-MX"/>
         </w:rPr>
       </w:pPr>
-      <w:bookmarkStart w:id="6" w:name="_Toc506970143"/>
+      <w:bookmarkStart w:id="5" w:name="_Toc506970143"/>
       <w:r>
         <w:rPr>
           <w:lang w:val="es-MX"/>
         </w:rPr>
         <w:t>Enfoque</w:t>
       </w:r>
-      <w:bookmarkEnd w:id="6"/>
+      <w:bookmarkEnd w:id="5"/>
     </w:p>
     <w:p>
       <w:pPr>
@@ -2348,14 +2339,14 @@
           <w:lang w:val="es-MX"/>
         </w:rPr>
       </w:pPr>
-      <w:bookmarkStart w:id="7" w:name="_Toc506970144"/>
+      <w:bookmarkStart w:id="6" w:name="_Toc506970144"/>
       <w:r>
         <w:rPr>
           <w:lang w:val="es-MX"/>
         </w:rPr>
         <w:t>Criterios de evaluación de prueba</w:t>
       </w:r>
-      <w:bookmarkEnd w:id="7"/>
+      <w:bookmarkEnd w:id="6"/>
     </w:p>
     <w:p>
       <w:pPr>
@@ -2401,7 +2392,7 @@
           <w:lang w:val="es-MX"/>
         </w:rPr>
       </w:pPr>
-      <w:bookmarkStart w:id="8" w:name="_Toc506970145"/>
+      <w:bookmarkStart w:id="7" w:name="_Toc506970145"/>
       <w:r>
         <w:rPr>
           <w:lang w:val="es-MX"/>
@@ -2409,7 +2400,7 @@
         <w:lastRenderedPageBreak/>
         <w:t>Entregables de pruebas</w:t>
       </w:r>
-      <w:bookmarkEnd w:id="8"/>
+      <w:bookmarkEnd w:id="7"/>
     </w:p>
     <w:p>
       <w:pPr>
@@ -2497,14 +2488,14 @@
           <w:lang w:val="es-MX"/>
         </w:rPr>
       </w:pPr>
-      <w:bookmarkStart w:id="9" w:name="_Toc506970146"/>
+      <w:bookmarkStart w:id="8" w:name="_Toc506970146"/>
       <w:r>
         <w:rPr>
           <w:lang w:val="es-MX"/>
         </w:rPr>
         <w:t>Tareas de prueba</w:t>
       </w:r>
-      <w:bookmarkEnd w:id="9"/>
+      <w:bookmarkEnd w:id="8"/>
     </w:p>
     <w:p>
       <w:pPr>
@@ -3520,14 +3511,14 @@
           <w:lang w:val="es-MX"/>
         </w:rPr>
       </w:pPr>
-      <w:bookmarkStart w:id="10" w:name="_Toc506970147"/>
+      <w:bookmarkStart w:id="9" w:name="_Toc506970147"/>
       <w:r>
         <w:rPr>
           <w:lang w:val="es-MX"/>
         </w:rPr>
         <w:t>Requerimientos</w:t>
       </w:r>
-      <w:bookmarkEnd w:id="10"/>
+      <w:bookmarkEnd w:id="9"/>
     </w:p>
     <w:p>
       <w:pPr>
@@ -3661,7 +3652,7 @@
           <w:lang w:val="es-MX"/>
         </w:rPr>
       </w:pPr>
-      <w:bookmarkStart w:id="11" w:name="_Toc506970148"/>
+      <w:bookmarkStart w:id="10" w:name="_Toc506970148"/>
       <w:r>
         <w:rPr>
           <w:lang w:val="es-MX"/>
@@ -3669,7 +3660,7 @@
         <w:lastRenderedPageBreak/>
         <w:t>Casos de pruebas</w:t>
       </w:r>
-      <w:bookmarkEnd w:id="11"/>
+      <w:bookmarkEnd w:id="10"/>
     </w:p>
     <w:p>
       <w:pPr>
@@ -3691,7 +3682,7 @@
           <w:lang w:val="es-MX"/>
         </w:rPr>
       </w:pPr>
-      <w:bookmarkStart w:id="12" w:name="_Toc506970149"/>
+      <w:bookmarkStart w:id="11" w:name="_Toc506970149"/>
       <w:r>
         <w:rPr>
           <w:lang w:val="es-MX"/>
@@ -3704,7 +3695,7 @@
         </w:rPr>
         <w:t>1</w:t>
       </w:r>
-      <w:bookmarkEnd w:id="12"/>
+      <w:bookmarkEnd w:id="11"/>
     </w:p>
     <w:tbl>
       <w:tblPr>
@@ -4012,7 +4003,7 @@
                 <v:shape id="_x0000_i1025" type="#_x0000_t75" style="width:186pt;height:63pt" o:ole="">
                   <v:imagedata r:id="rId9" o:title=""/>
                 </v:shape>
-                <o:OLEObject Type="Embed" ProgID="PBrush" ShapeID="_x0000_i1025" DrawAspect="Content" ObjectID="_1581062899" r:id="rId10"/>
+                <o:OLEObject Type="Embed" ProgID="PBrush" ShapeID="_x0000_i1025" DrawAspect="Content" ObjectID="_1581129768" r:id="rId10"/>
               </w:object>
             </w:r>
           </w:p>
@@ -4138,10 +4129,10 @@
                 <w:lang w:val="es-MX"/>
               </w:rPr>
               <w:object w:dxaOrig="465" w:dyaOrig="435">
-                <v:shape id="_x0000_i1034" type="#_x0000_t75" style="width:23.25pt;height:21.75pt" o:ole="">
+                <v:shape id="_x0000_i1026" type="#_x0000_t75" style="width:23.25pt;height:21.75pt" o:ole="">
                   <v:imagedata r:id="rId12" o:title=""/>
                 </v:shape>
-                <o:OLEObject Type="Embed" ProgID="PBrush" ShapeID="_x0000_i1034" DrawAspect="Content" ObjectID="_1581062900" r:id="rId13"/>
+                <o:OLEObject Type="Embed" ProgID="PBrush" ShapeID="_x0000_i1026" DrawAspect="Content" ObjectID="_1581129769" r:id="rId13"/>
               </w:object>
             </w:r>
           </w:p>
@@ -4162,14 +4153,14 @@
           <w:lang w:val="es-MX"/>
         </w:rPr>
       </w:pPr>
-      <w:bookmarkStart w:id="13" w:name="_Toc506970150"/>
+      <w:bookmarkStart w:id="12" w:name="_Toc506970150"/>
       <w:r>
         <w:rPr>
           <w:lang w:val="es-MX"/>
         </w:rPr>
         <w:t>Caso de prueba 2</w:t>
       </w:r>
-      <w:bookmarkEnd w:id="13"/>
+      <w:bookmarkEnd w:id="12"/>
     </w:p>
     <w:tbl>
       <w:tblPr>
@@ -4468,10 +4459,10 @@
             </w:pPr>
             <w:r>
               <w:object w:dxaOrig="3720" w:dyaOrig="1110">
-                <v:shape id="_x0000_i1026" type="#_x0000_t75" style="width:186pt;height:55.5pt" o:ole="">
+                <v:shape id="_x0000_i1027" type="#_x0000_t75" style="width:186pt;height:55.5pt" o:ole="">
                   <v:imagedata r:id="rId14" o:title=""/>
                 </v:shape>
-                <o:OLEObject Type="Embed" ProgID="PBrush" ShapeID="_x0000_i1026" DrawAspect="Content" ObjectID="_1581062901" r:id="rId15"/>
+                <o:OLEObject Type="Embed" ProgID="PBrush" ShapeID="_x0000_i1027" DrawAspect="Content" ObjectID="_1581129770" r:id="rId15"/>
               </w:object>
             </w:r>
           </w:p>
@@ -4690,10 +4681,10 @@
                 <w:lang w:val="es-MX"/>
               </w:rPr>
               <w:object w:dxaOrig="465" w:dyaOrig="435">
-                <v:shape id="_x0000_i1039" type="#_x0000_t75" style="width:23.25pt;height:21.75pt" o:ole="">
+                <v:shape id="_x0000_i1028" type="#_x0000_t75" style="width:23.25pt;height:21.75pt" o:ole="">
                   <v:imagedata r:id="rId12" o:title=""/>
                 </v:shape>
-                <o:OLEObject Type="Embed" ProgID="PBrush" ShapeID="_x0000_i1039" DrawAspect="Content" ObjectID="_1581062902" r:id="rId19"/>
+                <o:OLEObject Type="Embed" ProgID="PBrush" ShapeID="_x0000_i1028" DrawAspect="Content" ObjectID="_1581129771" r:id="rId19"/>
               </w:object>
             </w:r>
           </w:p>
@@ -4714,7 +4705,7 @@
           <w:lang w:val="es-MX"/>
         </w:rPr>
       </w:pPr>
-      <w:bookmarkStart w:id="14" w:name="_Toc506970151"/>
+      <w:bookmarkStart w:id="13" w:name="_Toc506970151"/>
       <w:r>
         <w:rPr>
           <w:lang w:val="es-MX"/>
@@ -4727,7 +4718,7 @@
         </w:rPr>
         <w:t>3</w:t>
       </w:r>
-      <w:bookmarkEnd w:id="14"/>
+      <w:bookmarkEnd w:id="13"/>
     </w:p>
     <w:tbl>
       <w:tblPr>
@@ -5050,10 +5041,10 @@
             </w:pPr>
             <w:r>
               <w:object w:dxaOrig="3630" w:dyaOrig="1230">
-                <v:shape id="_x0000_i1027" type="#_x0000_t75" style="width:181.5pt;height:62.25pt" o:ole="">
+                <v:shape id="_x0000_i1029" type="#_x0000_t75" style="width:181.5pt;height:62.25pt" o:ole="">
                   <v:imagedata r:id="rId20" o:title=""/>
                 </v:shape>
-                <o:OLEObject Type="Embed" ProgID="PBrush" ShapeID="_x0000_i1027" DrawAspect="Content" ObjectID="_1581062903" r:id="rId21"/>
+                <o:OLEObject Type="Embed" ProgID="PBrush" ShapeID="_x0000_i1029" DrawAspect="Content" ObjectID="_1581129772" r:id="rId21"/>
               </w:object>
             </w:r>
           </w:p>
@@ -5272,10 +5263,10 @@
                 <w:lang w:val="es-MX"/>
               </w:rPr>
               <w:object w:dxaOrig="465" w:dyaOrig="435">
-                <v:shape id="_x0000_i1043" type="#_x0000_t75" style="width:23.25pt;height:21.75pt" o:ole="">
+                <v:shape id="_x0000_i1030" type="#_x0000_t75" style="width:23.25pt;height:21.75pt" o:ole="">
                   <v:imagedata r:id="rId12" o:title=""/>
                 </v:shape>
-                <o:OLEObject Type="Embed" ProgID="PBrush" ShapeID="_x0000_i1043" DrawAspect="Content" ObjectID="_1581062904" r:id="rId25"/>
+                <o:OLEObject Type="Embed" ProgID="PBrush" ShapeID="_x0000_i1030" DrawAspect="Content" ObjectID="_1581129773" r:id="rId25"/>
               </w:object>
             </w:r>
           </w:p>
@@ -5296,7 +5287,7 @@
           <w:lang w:val="es-MX"/>
         </w:rPr>
       </w:pPr>
-      <w:bookmarkStart w:id="15" w:name="_Toc506970152"/>
+      <w:bookmarkStart w:id="14" w:name="_Toc506970152"/>
       <w:r>
         <w:rPr>
           <w:lang w:val="es-MX"/>
@@ -5309,7 +5300,7 @@
         </w:rPr>
         <w:t>4</w:t>
       </w:r>
-      <w:bookmarkEnd w:id="15"/>
+      <w:bookmarkEnd w:id="14"/>
     </w:p>
     <w:tbl>
       <w:tblPr>
@@ -5729,10 +5720,10 @@
             </w:pPr>
             <w:r>
               <w:object w:dxaOrig="3555" w:dyaOrig="1500">
-                <v:shape id="_x0000_i1028" type="#_x0000_t75" style="width:177.75pt;height:74.25pt" o:ole="">
+                <v:shape id="_x0000_i1031" type="#_x0000_t75" style="width:177.75pt;height:74.25pt" o:ole="">
                   <v:imagedata r:id="rId26" o:title=""/>
                 </v:shape>
-                <o:OLEObject Type="Embed" ProgID="PBrush" ShapeID="_x0000_i1028" DrawAspect="Content" ObjectID="_1581062905" r:id="rId27"/>
+                <o:OLEObject Type="Embed" ProgID="PBrush" ShapeID="_x0000_i1031" DrawAspect="Content" ObjectID="_1581129774" r:id="rId27"/>
               </w:object>
             </w:r>
           </w:p>
@@ -5915,7 +5906,7 @@
           <w:lang w:val="es-MX"/>
         </w:rPr>
       </w:pPr>
-      <w:bookmarkStart w:id="16" w:name="_Toc506970153"/>
+      <w:bookmarkStart w:id="15" w:name="_Toc506970153"/>
       <w:r>
         <w:rPr>
           <w:lang w:val="es-MX"/>
@@ -5927,6 +5918,484 @@
           <w:lang w:val="es-MX"/>
         </w:rPr>
         <w:t>5</w:t>
+      </w:r>
+      <w:bookmarkEnd w:id="15"/>
+    </w:p>
+    <w:tbl>
+      <w:tblPr>
+        <w:tblStyle w:val="Tablaconcuadrcula"/>
+        <w:tblW w:w="13260" w:type="dxa"/>
+        <w:tblLook w:val="04A0" w:firstRow="1" w:lastRow="0" w:firstColumn="1" w:lastColumn="0" w:noHBand="0" w:noVBand="1"/>
+      </w:tblPr>
+      <w:tblGrid>
+        <w:gridCol w:w="1696"/>
+        <w:gridCol w:w="12277"/>
+      </w:tblGrid>
+      <w:tr>
+        <w:trPr>
+          <w:trHeight w:val="269"/>
+        </w:trPr>
+        <w:tc>
+          <w:tcPr>
+            <w:tcW w:w="2293" w:type="dxa"/>
+          </w:tcPr>
+          <w:p>
+            <w:pPr>
+              <w:rPr>
+                <w:lang w:val="es-MX"/>
+              </w:rPr>
+            </w:pPr>
+            <w:r>
+              <w:rPr>
+                <w:lang w:val="es-MX"/>
+              </w:rPr>
+              <w:t>ID prueba</w:t>
+            </w:r>
+          </w:p>
+        </w:tc>
+        <w:tc>
+          <w:tcPr>
+            <w:tcW w:w="10967" w:type="dxa"/>
+          </w:tcPr>
+          <w:p>
+            <w:pPr>
+              <w:rPr>
+                <w:lang w:val="es-MX"/>
+              </w:rPr>
+            </w:pPr>
+            <w:r>
+              <w:rPr>
+                <w:lang w:val="es-MX"/>
+              </w:rPr>
+              <w:t>5</w:t>
+            </w:r>
+          </w:p>
+        </w:tc>
+      </w:tr>
+      <w:tr>
+        <w:trPr>
+          <w:trHeight w:val="269"/>
+        </w:trPr>
+        <w:tc>
+          <w:tcPr>
+            <w:tcW w:w="2293" w:type="dxa"/>
+          </w:tcPr>
+          <w:p>
+            <w:pPr>
+              <w:rPr>
+                <w:lang w:val="es-MX"/>
+              </w:rPr>
+            </w:pPr>
+            <w:r>
+              <w:rPr>
+                <w:lang w:val="es-MX"/>
+              </w:rPr>
+              <w:t>Tipo</w:t>
+            </w:r>
+          </w:p>
+        </w:tc>
+        <w:tc>
+          <w:tcPr>
+            <w:tcW w:w="10967" w:type="dxa"/>
+          </w:tcPr>
+          <w:p>
+            <w:pPr>
+              <w:rPr>
+                <w:lang w:val="es-MX"/>
+              </w:rPr>
+            </w:pPr>
+            <w:r>
+              <w:rPr>
+                <w:lang w:val="es-MX"/>
+              </w:rPr>
+              <w:t>Integración</w:t>
+            </w:r>
+          </w:p>
+        </w:tc>
+      </w:tr>
+      <w:tr>
+        <w:trPr>
+          <w:trHeight w:val="269"/>
+        </w:trPr>
+        <w:tc>
+          <w:tcPr>
+            <w:tcW w:w="2293" w:type="dxa"/>
+          </w:tcPr>
+          <w:p>
+            <w:pPr>
+              <w:rPr>
+                <w:lang w:val="es-MX"/>
+              </w:rPr>
+            </w:pPr>
+            <w:r>
+              <w:rPr>
+                <w:lang w:val="es-MX"/>
+              </w:rPr>
+              <w:t>Descripción</w:t>
+            </w:r>
+          </w:p>
+        </w:tc>
+        <w:tc>
+          <w:tcPr>
+            <w:tcW w:w="10967" w:type="dxa"/>
+          </w:tcPr>
+          <w:p>
+            <w:pPr>
+              <w:rPr>
+                <w:lang w:val="es-MX"/>
+              </w:rPr>
+            </w:pPr>
+            <w:r>
+              <w:rPr>
+                <w:lang w:val="es-MX"/>
+              </w:rPr>
+              <w:t>Probar que se pueda visu</w:t>
+            </w:r>
+            <w:r>
+              <w:rPr>
+                <w:lang w:val="es-MX"/>
+              </w:rPr>
+              <w:t>alizar el listado de exámenes de ubicación de un estudiante</w:t>
+            </w:r>
+          </w:p>
+        </w:tc>
+      </w:tr>
+      <w:tr>
+        <w:trPr>
+          <w:trHeight w:val="269"/>
+        </w:trPr>
+        <w:tc>
+          <w:tcPr>
+            <w:tcW w:w="2293" w:type="dxa"/>
+          </w:tcPr>
+          <w:p>
+            <w:pPr>
+              <w:rPr>
+                <w:lang w:val="es-MX"/>
+              </w:rPr>
+            </w:pPr>
+            <w:r>
+              <w:rPr>
+                <w:lang w:val="es-MX"/>
+              </w:rPr>
+              <w:t>Componente(s)</w:t>
+            </w:r>
+          </w:p>
+        </w:tc>
+        <w:tc>
+          <w:tcPr>
+            <w:tcW w:w="10967" w:type="dxa"/>
+          </w:tcPr>
+          <w:p>
+            <w:pPr>
+              <w:rPr>
+                <w:lang w:val="es-MX"/>
+              </w:rPr>
+            </w:pPr>
+          </w:p>
+        </w:tc>
+      </w:tr>
+      <w:tr>
+        <w:trPr>
+          <w:trHeight w:val="269"/>
+        </w:trPr>
+        <w:tc>
+          <w:tcPr>
+            <w:tcW w:w="2293" w:type="dxa"/>
+          </w:tcPr>
+          <w:p>
+            <w:pPr>
+              <w:rPr>
+                <w:lang w:val="es-MX"/>
+              </w:rPr>
+            </w:pPr>
+            <w:r>
+              <w:rPr>
+                <w:lang w:val="es-MX"/>
+              </w:rPr>
+              <w:t>Dependencias</w:t>
+            </w:r>
+          </w:p>
+        </w:tc>
+        <w:tc>
+          <w:tcPr>
+            <w:tcW w:w="10967" w:type="dxa"/>
+          </w:tcPr>
+          <w:p>
+            <w:pPr>
+              <w:rPr>
+                <w:lang w:val="es-MX"/>
+              </w:rPr>
+            </w:pPr>
+            <w:r>
+              <w:rPr>
+                <w:lang w:val="es-MX"/>
+              </w:rPr>
+              <w:t>Ninguna</w:t>
+            </w:r>
+          </w:p>
+        </w:tc>
+      </w:tr>
+      <w:tr>
+        <w:trPr>
+          <w:trHeight w:val="247"/>
+        </w:trPr>
+        <w:tc>
+          <w:tcPr>
+            <w:tcW w:w="2293" w:type="dxa"/>
+          </w:tcPr>
+          <w:p>
+            <w:pPr>
+              <w:rPr>
+                <w:lang w:val="es-MX"/>
+              </w:rPr>
+            </w:pPr>
+            <w:r>
+              <w:rPr>
+                <w:lang w:val="es-MX"/>
+              </w:rPr>
+              <w:lastRenderedPageBreak/>
+              <w:t>Entradas</w:t>
+            </w:r>
+          </w:p>
+        </w:tc>
+        <w:tc>
+          <w:tcPr>
+            <w:tcW w:w="10967" w:type="dxa"/>
+          </w:tcPr>
+          <w:p>
+            <w:pPr>
+              <w:rPr>
+                <w:lang w:val="es-MX"/>
+              </w:rPr>
+            </w:pPr>
+            <w:r>
+              <w:rPr>
+                <w:lang w:val="es-MX"/>
+              </w:rPr>
+              <w:t xml:space="preserve">Seleccionar el estudiante: </w:t>
+            </w:r>
+            <w:r>
+              <w:rPr>
+                <w:lang w:val="es-MX"/>
+              </w:rPr>
+              <w:t>14010318</w:t>
+            </w:r>
+            <w:r>
+              <w:rPr>
+                <w:lang w:val="es-MX"/>
+              </w:rPr>
+              <w:tab/>
+              <w:t xml:space="preserve">MIRELES </w:t>
+            </w:r>
+            <w:proofErr w:type="spellStart"/>
+            <w:r>
+              <w:rPr>
+                <w:lang w:val="es-MX"/>
+              </w:rPr>
+              <w:t>MIRELES</w:t>
+            </w:r>
+            <w:proofErr w:type="spellEnd"/>
+            <w:r>
+              <w:rPr>
+                <w:lang w:val="es-MX"/>
+              </w:rPr>
+              <w:t xml:space="preserve"> FERMIN</w:t>
+            </w:r>
+          </w:p>
+        </w:tc>
+      </w:tr>
+      <w:tr>
+        <w:trPr>
+          <w:trHeight w:val="292"/>
+        </w:trPr>
+        <w:tc>
+          <w:tcPr>
+            <w:tcW w:w="2293" w:type="dxa"/>
+          </w:tcPr>
+          <w:p>
+            <w:pPr>
+              <w:rPr>
+                <w:lang w:val="es-MX"/>
+              </w:rPr>
+            </w:pPr>
+            <w:r>
+              <w:rPr>
+                <w:lang w:val="es-MX"/>
+              </w:rPr>
+              <w:t>Salidas Esperadas</w:t>
+            </w:r>
+          </w:p>
+        </w:tc>
+        <w:tc>
+          <w:tcPr>
+            <w:tcW w:w="10967" w:type="dxa"/>
+          </w:tcPr>
+          <w:p>
+            <w:pPr>
+              <w:rPr>
+                <w:lang w:val="es-MX"/>
+              </w:rPr>
+            </w:pPr>
+            <w:r>
+              <w:object w:dxaOrig="4035" w:dyaOrig="660">
+                <v:shape id="_x0000_i1032" type="#_x0000_t75" style="width:202.5pt;height:33.75pt" o:ole="">
+                  <v:imagedata r:id="rId30" o:title=""/>
+                </v:shape>
+                <o:OLEObject Type="Embed" ProgID="PBrush" ShapeID="_x0000_i1032" DrawAspect="Content" ObjectID="_1581129775" r:id="rId31"/>
+              </w:object>
+            </w:r>
+          </w:p>
+        </w:tc>
+      </w:tr>
+      <w:tr>
+        <w:trPr>
+          <w:trHeight w:val="587"/>
+        </w:trPr>
+        <w:tc>
+          <w:tcPr>
+            <w:tcW w:w="2293" w:type="dxa"/>
+          </w:tcPr>
+          <w:p>
+            <w:pPr>
+              <w:rPr>
+                <w:lang w:val="es-MX"/>
+              </w:rPr>
+            </w:pPr>
+            <w:r>
+              <w:rPr>
+                <w:lang w:val="es-MX"/>
+              </w:rPr>
+              <w:t>Salidas Obtenidas</w:t>
+            </w:r>
+          </w:p>
+        </w:tc>
+        <w:tc>
+          <w:tcPr>
+            <w:tcW w:w="10967" w:type="dxa"/>
+          </w:tcPr>
+          <w:p>
+            <w:pPr>
+              <w:rPr>
+                <w:lang w:val="es-MX"/>
+              </w:rPr>
+            </w:pPr>
+            <w:r>
+              <w:rPr>
+                <w:noProof/>
+              </w:rPr>
+              <w:drawing>
+                <wp:inline distT="0" distB="0" distL="0" distR="0" wp14:anchorId="06B52F21" wp14:editId="69B35F2D">
+                  <wp:extent cx="7658735" cy="4305757"/>
+                  <wp:effectExtent l="0" t="0" r="0" b="0"/>
+                  <wp:docPr id="12" name="Imagen 12"/>
+                  <wp:cNvGraphicFramePr>
+                    <a:graphicFrameLocks xmlns:a="http://schemas.openxmlformats.org/drawingml/2006/main" noChangeAspect="1"/>
+                  </wp:cNvGraphicFramePr>
+                  <a:graphic xmlns:a="http://schemas.openxmlformats.org/drawingml/2006/main">
+                    <a:graphicData uri="http://schemas.openxmlformats.org/drawingml/2006/picture">
+                      <pic:pic xmlns:pic="http://schemas.openxmlformats.org/drawingml/2006/picture">
+                        <pic:nvPicPr>
+                          <pic:cNvPr id="1" name=""/>
+                          <pic:cNvPicPr/>
+                        </pic:nvPicPr>
+                        <pic:blipFill>
+                          <a:blip r:embed="rId32"/>
+                          <a:stretch>
+                            <a:fillRect/>
+                          </a:stretch>
+                        </pic:blipFill>
+                        <pic:spPr>
+                          <a:xfrm>
+                            <a:off x="0" y="0"/>
+                            <a:ext cx="7663380" cy="4308368"/>
+                          </a:xfrm>
+                          <a:prstGeom prst="rect">
+                            <a:avLst/>
+                          </a:prstGeom>
+                        </pic:spPr>
+                      </pic:pic>
+                    </a:graphicData>
+                  </a:graphic>
+                </wp:inline>
+              </w:drawing>
+            </w:r>
+          </w:p>
+        </w:tc>
+      </w:tr>
+      <w:tr>
+        <w:trPr>
+          <w:trHeight w:val="247"/>
+        </w:trPr>
+        <w:tc>
+          <w:tcPr>
+            <w:tcW w:w="2293" w:type="dxa"/>
+          </w:tcPr>
+          <w:p>
+            <w:pPr>
+              <w:rPr>
+                <w:lang w:val="es-MX"/>
+              </w:rPr>
+            </w:pPr>
+            <w:r>
+              <w:rPr>
+                <w:lang w:val="es-MX"/>
+              </w:rPr>
+              <w:t>Evaluación</w:t>
+            </w:r>
+          </w:p>
+        </w:tc>
+        <w:tc>
+          <w:tcPr>
+            <w:tcW w:w="10967" w:type="dxa"/>
+          </w:tcPr>
+          <w:p>
+            <w:pPr>
+              <w:rPr>
+                <w:lang w:val="es-MX"/>
+              </w:rPr>
+            </w:pPr>
+            <w:r>
+              <w:rPr>
+                <w:lang w:val="es-MX"/>
+              </w:rPr>
+              <w:object w:dxaOrig="465" w:dyaOrig="435">
+                <v:shape id="_x0000_i1037" type="#_x0000_t75" style="width:23.25pt;height:21.75pt" o:ole="">
+                  <v:imagedata r:id="rId12" o:title=""/>
+                </v:shape>
+                <o:OLEObject Type="Embed" ProgID="PBrush" ShapeID="_x0000_i1037" DrawAspect="Content" ObjectID="_1581129776" r:id="rId33"/>
+              </w:object>
+            </w:r>
+          </w:p>
+        </w:tc>
+      </w:tr>
+    </w:tbl>
+    <w:p>
+      <w:pPr>
+        <w:rPr>
+          <w:lang w:val="es-MX"/>
+        </w:rPr>
+      </w:pPr>
+    </w:p>
+    <w:p>
+      <w:pPr>
+        <w:pStyle w:val="Ttulo2"/>
+        <w:rPr>
+          <w:lang w:val="es-MX"/>
+        </w:rPr>
+      </w:pPr>
+      <w:bookmarkStart w:id="16" w:name="_Toc506970154"/>
+      <w:r>
+        <w:rPr>
+          <w:lang w:val="es-MX"/>
+        </w:rPr>
+        <w:t xml:space="preserve">Caso de prueba </w:t>
+      </w:r>
+      <w:r>
+        <w:rPr>
+          <w:lang w:val="es-MX"/>
+        </w:rPr>
+        <w:t>6</w:t>
       </w:r>
       <w:bookmarkEnd w:id="16"/>
     </w:p>
@@ -5937,435 +6406,8 @@
         <w:tblLook w:val="04A0" w:firstRow="1" w:lastRow="0" w:firstColumn="1" w:lastColumn="0" w:noHBand="0" w:noVBand="1"/>
       </w:tblPr>
       <w:tblGrid>
-        <w:gridCol w:w="2293"/>
-        <w:gridCol w:w="10967"/>
-      </w:tblGrid>
-      <w:tr>
-        <w:trPr>
-          <w:trHeight w:val="269"/>
-        </w:trPr>
-        <w:tc>
-          <w:tcPr>
-            <w:tcW w:w="2293" w:type="dxa"/>
-          </w:tcPr>
-          <w:p>
-            <w:pPr>
-              <w:rPr>
-                <w:lang w:val="es-MX"/>
-              </w:rPr>
-            </w:pPr>
-            <w:r>
-              <w:rPr>
-                <w:lang w:val="es-MX"/>
-              </w:rPr>
-              <w:t>ID prueba</w:t>
-            </w:r>
-          </w:p>
-        </w:tc>
-        <w:tc>
-          <w:tcPr>
-            <w:tcW w:w="10967" w:type="dxa"/>
-          </w:tcPr>
-          <w:p>
-            <w:pPr>
-              <w:rPr>
-                <w:lang w:val="es-MX"/>
-              </w:rPr>
-            </w:pPr>
-            <w:r>
-              <w:rPr>
-                <w:lang w:val="es-MX"/>
-              </w:rPr>
-              <w:t>5</w:t>
-            </w:r>
-          </w:p>
-        </w:tc>
-      </w:tr>
-      <w:tr>
-        <w:trPr>
-          <w:trHeight w:val="269"/>
-        </w:trPr>
-        <w:tc>
-          <w:tcPr>
-            <w:tcW w:w="2293" w:type="dxa"/>
-          </w:tcPr>
-          <w:p>
-            <w:pPr>
-              <w:rPr>
-                <w:lang w:val="es-MX"/>
-              </w:rPr>
-            </w:pPr>
-            <w:r>
-              <w:rPr>
-                <w:lang w:val="es-MX"/>
-              </w:rPr>
-              <w:t>Tipo</w:t>
-            </w:r>
-          </w:p>
-        </w:tc>
-        <w:tc>
-          <w:tcPr>
-            <w:tcW w:w="10967" w:type="dxa"/>
-          </w:tcPr>
-          <w:p>
-            <w:pPr>
-              <w:rPr>
-                <w:lang w:val="es-MX"/>
-              </w:rPr>
-            </w:pPr>
-            <w:r>
-              <w:rPr>
-                <w:lang w:val="es-MX"/>
-              </w:rPr>
-              <w:t>Integración</w:t>
-            </w:r>
-          </w:p>
-        </w:tc>
-      </w:tr>
-      <w:tr>
-        <w:trPr>
-          <w:trHeight w:val="269"/>
-        </w:trPr>
-        <w:tc>
-          <w:tcPr>
-            <w:tcW w:w="2293" w:type="dxa"/>
-          </w:tcPr>
-          <w:p>
-            <w:pPr>
-              <w:rPr>
-                <w:lang w:val="es-MX"/>
-              </w:rPr>
-            </w:pPr>
-            <w:r>
-              <w:rPr>
-                <w:lang w:val="es-MX"/>
-              </w:rPr>
-              <w:t>Descripción</w:t>
-            </w:r>
-          </w:p>
-        </w:tc>
-        <w:tc>
-          <w:tcPr>
-            <w:tcW w:w="10967" w:type="dxa"/>
-          </w:tcPr>
-          <w:p>
-            <w:pPr>
-              <w:rPr>
-                <w:lang w:val="es-MX"/>
-              </w:rPr>
-            </w:pPr>
-            <w:r>
-              <w:rPr>
-                <w:lang w:val="es-MX"/>
-              </w:rPr>
-              <w:t>Probar que se pueda visu</w:t>
-            </w:r>
-            <w:r>
-              <w:rPr>
-                <w:lang w:val="es-MX"/>
-              </w:rPr>
-              <w:t>alizar el listado de exámenes de ubicación de un estudiante</w:t>
-            </w:r>
-          </w:p>
-        </w:tc>
-      </w:tr>
-      <w:tr>
-        <w:trPr>
-          <w:trHeight w:val="269"/>
-        </w:trPr>
-        <w:tc>
-          <w:tcPr>
-            <w:tcW w:w="2293" w:type="dxa"/>
-          </w:tcPr>
-          <w:p>
-            <w:pPr>
-              <w:rPr>
-                <w:lang w:val="es-MX"/>
-              </w:rPr>
-            </w:pPr>
-            <w:r>
-              <w:rPr>
-                <w:lang w:val="es-MX"/>
-              </w:rPr>
-              <w:t>Componente(s)</w:t>
-            </w:r>
-          </w:p>
-        </w:tc>
-        <w:tc>
-          <w:tcPr>
-            <w:tcW w:w="10967" w:type="dxa"/>
-          </w:tcPr>
-          <w:p>
-            <w:pPr>
-              <w:rPr>
-                <w:lang w:val="es-MX"/>
-              </w:rPr>
-            </w:pPr>
-          </w:p>
-        </w:tc>
-      </w:tr>
-      <w:tr>
-        <w:trPr>
-          <w:trHeight w:val="269"/>
-        </w:trPr>
-        <w:tc>
-          <w:tcPr>
-            <w:tcW w:w="2293" w:type="dxa"/>
-          </w:tcPr>
-          <w:p>
-            <w:pPr>
-              <w:rPr>
-                <w:lang w:val="es-MX"/>
-              </w:rPr>
-            </w:pPr>
-            <w:r>
-              <w:rPr>
-                <w:lang w:val="es-MX"/>
-              </w:rPr>
-              <w:t>Dependencias</w:t>
-            </w:r>
-          </w:p>
-        </w:tc>
-        <w:tc>
-          <w:tcPr>
-            <w:tcW w:w="10967" w:type="dxa"/>
-          </w:tcPr>
-          <w:p>
-            <w:pPr>
-              <w:rPr>
-                <w:lang w:val="es-MX"/>
-              </w:rPr>
-            </w:pPr>
-            <w:r>
-              <w:rPr>
-                <w:lang w:val="es-MX"/>
-              </w:rPr>
-              <w:t>Ninguna</w:t>
-            </w:r>
-          </w:p>
-        </w:tc>
-      </w:tr>
-      <w:tr>
-        <w:trPr>
-          <w:trHeight w:val="247"/>
-        </w:trPr>
-        <w:tc>
-          <w:tcPr>
-            <w:tcW w:w="2293" w:type="dxa"/>
-          </w:tcPr>
-          <w:p>
-            <w:pPr>
-              <w:rPr>
-                <w:lang w:val="es-MX"/>
-              </w:rPr>
-            </w:pPr>
-            <w:r>
-              <w:rPr>
-                <w:lang w:val="es-MX"/>
-              </w:rPr>
-              <w:lastRenderedPageBreak/>
-              <w:t>Entradas</w:t>
-            </w:r>
-          </w:p>
-        </w:tc>
-        <w:tc>
-          <w:tcPr>
-            <w:tcW w:w="10967" w:type="dxa"/>
-          </w:tcPr>
-          <w:p>
-            <w:pPr>
-              <w:rPr>
-                <w:lang w:val="es-MX"/>
-              </w:rPr>
-            </w:pPr>
-            <w:r>
-              <w:rPr>
-                <w:lang w:val="es-MX"/>
-              </w:rPr>
-              <w:t xml:space="preserve">Seleccionar el estudiante: </w:t>
-            </w:r>
-            <w:r>
-              <w:rPr>
-                <w:lang w:val="es-MX"/>
-              </w:rPr>
-              <w:t>14010318</w:t>
-            </w:r>
-            <w:r>
-              <w:rPr>
-                <w:lang w:val="es-MX"/>
-              </w:rPr>
-              <w:tab/>
-              <w:t xml:space="preserve">MIRELES </w:t>
-            </w:r>
-            <w:proofErr w:type="spellStart"/>
-            <w:r>
-              <w:rPr>
-                <w:lang w:val="es-MX"/>
-              </w:rPr>
-              <w:t>MIRELES</w:t>
-            </w:r>
-            <w:proofErr w:type="spellEnd"/>
-            <w:r>
-              <w:rPr>
-                <w:lang w:val="es-MX"/>
-              </w:rPr>
-              <w:t xml:space="preserve"> FERMIN</w:t>
-            </w:r>
-          </w:p>
-        </w:tc>
-      </w:tr>
-      <w:tr>
-        <w:trPr>
-          <w:trHeight w:val="292"/>
-        </w:trPr>
-        <w:tc>
-          <w:tcPr>
-            <w:tcW w:w="2293" w:type="dxa"/>
-          </w:tcPr>
-          <w:p>
-            <w:pPr>
-              <w:rPr>
-                <w:lang w:val="es-MX"/>
-              </w:rPr>
-            </w:pPr>
-            <w:r>
-              <w:rPr>
-                <w:lang w:val="es-MX"/>
-              </w:rPr>
-              <w:t>Salidas Esperadas</w:t>
-            </w:r>
-          </w:p>
-        </w:tc>
-        <w:tc>
-          <w:tcPr>
-            <w:tcW w:w="10967" w:type="dxa"/>
-          </w:tcPr>
-          <w:p>
-            <w:pPr>
-              <w:rPr>
-                <w:lang w:val="es-MX"/>
-              </w:rPr>
-            </w:pPr>
-            <w:r>
-              <w:object w:dxaOrig="4035" w:dyaOrig="660">
-                <v:shape id="_x0000_i1029" type="#_x0000_t75" style="width:202.5pt;height:33.75pt" o:ole="">
-                  <v:imagedata r:id="rId30" o:title=""/>
-                </v:shape>
-                <o:OLEObject Type="Embed" ProgID="PBrush" ShapeID="_x0000_i1029" DrawAspect="Content" ObjectID="_1581062906" r:id="rId31"/>
-              </w:object>
-            </w:r>
-          </w:p>
-        </w:tc>
-      </w:tr>
-      <w:tr>
-        <w:trPr>
-          <w:trHeight w:val="587"/>
-        </w:trPr>
-        <w:tc>
-          <w:tcPr>
-            <w:tcW w:w="2293" w:type="dxa"/>
-          </w:tcPr>
-          <w:p>
-            <w:pPr>
-              <w:rPr>
-                <w:lang w:val="es-MX"/>
-              </w:rPr>
-            </w:pPr>
-            <w:r>
-              <w:rPr>
-                <w:lang w:val="es-MX"/>
-              </w:rPr>
-              <w:t>Salidas Obtenidas</w:t>
-            </w:r>
-          </w:p>
-        </w:tc>
-        <w:tc>
-          <w:tcPr>
-            <w:tcW w:w="10967" w:type="dxa"/>
-          </w:tcPr>
-          <w:p>
-            <w:pPr>
-              <w:rPr>
-                <w:lang w:val="es-MX"/>
-              </w:rPr>
-            </w:pPr>
-          </w:p>
-        </w:tc>
-      </w:tr>
-      <w:tr>
-        <w:trPr>
-          <w:trHeight w:val="247"/>
-        </w:trPr>
-        <w:tc>
-          <w:tcPr>
-            <w:tcW w:w="2293" w:type="dxa"/>
-          </w:tcPr>
-          <w:p>
-            <w:pPr>
-              <w:rPr>
-                <w:lang w:val="es-MX"/>
-              </w:rPr>
-            </w:pPr>
-            <w:r>
-              <w:rPr>
-                <w:lang w:val="es-MX"/>
-              </w:rPr>
-              <w:t>Evaluación</w:t>
-            </w:r>
-          </w:p>
-        </w:tc>
-        <w:tc>
-          <w:tcPr>
-            <w:tcW w:w="10967" w:type="dxa"/>
-          </w:tcPr>
-          <w:p>
-            <w:pPr>
-              <w:rPr>
-                <w:lang w:val="es-MX"/>
-              </w:rPr>
-            </w:pPr>
-          </w:p>
-        </w:tc>
-      </w:tr>
-    </w:tbl>
-    <w:p>
-      <w:pPr>
-        <w:rPr>
-          <w:lang w:val="es-MX"/>
-        </w:rPr>
-      </w:pPr>
-    </w:p>
-    <w:p>
-      <w:pPr>
-        <w:pStyle w:val="Ttulo2"/>
-        <w:rPr>
-          <w:lang w:val="es-MX"/>
-        </w:rPr>
-      </w:pPr>
-      <w:bookmarkStart w:id="17" w:name="_Toc506970154"/>
-      <w:r>
-        <w:rPr>
-          <w:lang w:val="es-MX"/>
-        </w:rPr>
-        <w:t xml:space="preserve">Caso de prueba </w:t>
-      </w:r>
-      <w:r>
-        <w:rPr>
-          <w:lang w:val="es-MX"/>
-        </w:rPr>
-        <w:t>6</w:t>
-      </w:r>
-      <w:bookmarkEnd w:id="17"/>
-    </w:p>
-    <w:tbl>
-      <w:tblPr>
-        <w:tblStyle w:val="Tablaconcuadrcula"/>
-        <w:tblW w:w="13260" w:type="dxa"/>
-        <w:tblLook w:val="04A0" w:firstRow="1" w:lastRow="0" w:firstColumn="1" w:lastColumn="0" w:noHBand="0" w:noVBand="1"/>
-      </w:tblPr>
-      <w:tblGrid>
-        <w:gridCol w:w="2293"/>
-        <w:gridCol w:w="10967"/>
+        <w:gridCol w:w="1696"/>
+        <w:gridCol w:w="12126"/>
       </w:tblGrid>
       <w:tr>
         <w:trPr>
@@ -6902,10 +6944,10 @@
             </w:pPr>
             <w:r>
               <w:object w:dxaOrig="4005" w:dyaOrig="765">
-                <v:shape id="_x0000_i1030" type="#_x0000_t75" style="width:199.5pt;height:38.25pt" o:ole="">
-                  <v:imagedata r:id="rId32" o:title=""/>
+                <v:shape id="_x0000_i1033" type="#_x0000_t75" style="width:199.5pt;height:38.25pt" o:ole="">
+                  <v:imagedata r:id="rId34" o:title=""/>
                 </v:shape>
-                <o:OLEObject Type="Embed" ProgID="PBrush" ShapeID="_x0000_i1030" DrawAspect="Content" ObjectID="_1581062907" r:id="rId33"/>
+                <o:OLEObject Type="Embed" ProgID="PBrush" ShapeID="_x0000_i1033" DrawAspect="Content" ObjectID="_1581129777" r:id="rId35"/>
               </w:object>
             </w:r>
           </w:p>
@@ -6929,6 +6971,7 @@
               <w:rPr>
                 <w:lang w:val="es-MX"/>
               </w:rPr>
+              <w:lastRenderedPageBreak/>
               <w:t>Salidas Obtenidas</w:t>
             </w:r>
           </w:p>
@@ -6943,6 +6986,46 @@
                 <w:lang w:val="es-MX"/>
               </w:rPr>
             </w:pPr>
+            <w:r>
+              <w:rPr>
+                <w:noProof/>
+              </w:rPr>
+              <w:drawing>
+                <wp:inline distT="0" distB="0" distL="0" distR="0" wp14:anchorId="3FB44BB0" wp14:editId="4D990E1F">
+                  <wp:extent cx="7556269" cy="4248150"/>
+                  <wp:effectExtent l="0" t="0" r="6985" b="0"/>
+                  <wp:docPr id="13" name="Imagen 13"/>
+                  <wp:cNvGraphicFramePr>
+                    <a:graphicFrameLocks xmlns:a="http://schemas.openxmlformats.org/drawingml/2006/main" noChangeAspect="1"/>
+                  </wp:cNvGraphicFramePr>
+                  <a:graphic xmlns:a="http://schemas.openxmlformats.org/drawingml/2006/main">
+                    <a:graphicData uri="http://schemas.openxmlformats.org/drawingml/2006/picture">
+                      <pic:pic xmlns:pic="http://schemas.openxmlformats.org/drawingml/2006/picture">
+                        <pic:nvPicPr>
+                          <pic:cNvPr id="1" name=""/>
+                          <pic:cNvPicPr/>
+                        </pic:nvPicPr>
+                        <pic:blipFill>
+                          <a:blip r:embed="rId36"/>
+                          <a:stretch>
+                            <a:fillRect/>
+                          </a:stretch>
+                        </pic:blipFill>
+                        <pic:spPr>
+                          <a:xfrm>
+                            <a:off x="0" y="0"/>
+                            <a:ext cx="7560614" cy="4250593"/>
+                          </a:xfrm>
+                          <a:prstGeom prst="rect">
+                            <a:avLst/>
+                          </a:prstGeom>
+                        </pic:spPr>
+                      </pic:pic>
+                    </a:graphicData>
+                  </a:graphic>
+                </wp:inline>
+              </w:drawing>
+            </w:r>
           </w:p>
         </w:tc>
       </w:tr>
@@ -6978,6 +7061,19 @@
                 <w:lang w:val="es-MX"/>
               </w:rPr>
             </w:pPr>
+            <w:r>
+              <w:rPr>
+                <w:lang w:val="es-MX"/>
+              </w:rPr>
+              <w:object w:dxaOrig="465" w:dyaOrig="435">
+                <v:shape id="_x0000_i1043" type="#_x0000_t75" style="width:23.25pt;height:21.75pt" o:ole="">
+                  <v:imagedata r:id="rId12" o:title=""/>
+                </v:shape>
+                <o:OLEObject Type="Embed" ProgID="PBrush" ShapeID="_x0000_i1043" DrawAspect="Content" ObjectID="_1581129778" r:id="rId37"/>
+              </w:object>
+            </w:r>
+            <w:bookmarkStart w:id="17" w:name="_GoBack"/>
+            <w:bookmarkEnd w:id="17"/>
           </w:p>
         </w:tc>
       </w:tr>
@@ -7303,10 +7399,10 @@
             </w:pPr>
             <w:r>
               <w:object w:dxaOrig="5010" w:dyaOrig="600">
-                <v:shape id="_x0000_i1031" type="#_x0000_t75" style="width:250.5pt;height:30pt" o:ole="">
-                  <v:imagedata r:id="rId34" o:title=""/>
+                <v:shape id="_x0000_i1034" type="#_x0000_t75" style="width:250.5pt;height:30pt" o:ole="">
+                  <v:imagedata r:id="rId38" o:title=""/>
                 </v:shape>
-                <o:OLEObject Type="Embed" ProgID="PBrush" ShapeID="_x0000_i1031" DrawAspect="Content" ObjectID="_1581062908" r:id="rId35"/>
+                <o:OLEObject Type="Embed" ProgID="PBrush" ShapeID="_x0000_i1034" DrawAspect="Content" ObjectID="_1581129779" r:id="rId39"/>
               </w:object>
             </w:r>
           </w:p>
@@ -7971,10 +8067,10 @@
             </w:pPr>
             <w:r>
               <w:object w:dxaOrig="5010" w:dyaOrig="765">
-                <v:shape id="_x0000_i1032" type="#_x0000_t75" style="width:250.5pt;height:38.25pt" o:ole="">
-                  <v:imagedata r:id="rId36" o:title=""/>
+                <v:shape id="_x0000_i1035" type="#_x0000_t75" style="width:250.5pt;height:38.25pt" o:ole="">
+                  <v:imagedata r:id="rId40" o:title=""/>
                 </v:shape>
-                <o:OLEObject Type="Embed" ProgID="PBrush" ShapeID="_x0000_i1032" DrawAspect="Content" ObjectID="_1581062909" r:id="rId37"/>
+                <o:OLEObject Type="Embed" ProgID="PBrush" ShapeID="_x0000_i1035" DrawAspect="Content" ObjectID="_1581129780" r:id="rId41"/>
               </w:object>
             </w:r>
           </w:p>
@@ -8102,7 +8198,7 @@
       </w:r>
     </w:p>
     <w:sectPr>
-      <w:headerReference w:type="default" r:id="rId38"/>
+      <w:headerReference w:type="default" r:id="rId42"/>
       <w:pgSz w:w="15840" w:h="12240" w:orient="landscape"/>
       <w:pgMar w:top="1701" w:right="1417" w:bottom="1701" w:left="1417" w:header="708" w:footer="708" w:gutter="0"/>
       <w:cols w:space="708"/>
@@ -8113,7 +8209,7 @@
 </file>
 
 <file path=word/endnotes.xml><?xml version="1.0" encoding="utf-8"?>
-<w:endnotes xmlns:wpc="http://schemas.microsoft.com/office/word/2010/wordprocessingCanvas" xmlns:cx="http://schemas.microsoft.com/office/drawing/2014/chartex" xmlns:mc="http://schemas.openxmlformats.org/markup-compatibility/2006" xmlns:o="urn:schemas-microsoft-com:office:office" xmlns:r="http://schemas.openxmlformats.org/officeDocument/2006/relationships" xmlns:m="http://schemas.openxmlformats.org/officeDocument/2006/math" xmlns:v="urn:schemas-microsoft-com:vml" xmlns:wp14="http://schemas.microsoft.com/office/word/2010/wordprocessingDrawing" xmlns:wp="http://schemas.openxmlformats.org/drawingml/2006/wordprocessingDrawing" xmlns:w10="urn:schemas-microsoft-com:office:word" xmlns:w="http://schemas.openxmlformats.org/wordprocessingml/2006/main" xmlns:w14="http://schemas.microsoft.com/office/word/2010/wordml" xmlns:w15="http://schemas.microsoft.com/office/word/2012/wordml" xmlns:w16se="http://schemas.microsoft.com/office/word/2015/wordml/symex" xmlns:wpg="http://schemas.microsoft.com/office/word/2010/wordprocessingGroup" xmlns:wpi="http://schemas.microsoft.com/office/word/2010/wordprocessingInk" xmlns:wne="http://schemas.microsoft.com/office/word/2006/wordml" xmlns:wps="http://schemas.microsoft.com/office/word/2010/wordprocessingShape" mc:Ignorable="w14 w15 w16se wp14">
+<w:endnotes xmlns:wpc="http://schemas.microsoft.com/office/word/2010/wordprocessingCanvas" xmlns:cx="http://schemas.microsoft.com/office/drawing/2014/chartex" xmlns:cx1="http://schemas.microsoft.com/office/drawing/2015/9/8/chartex" xmlns:cx2="http://schemas.microsoft.com/office/drawing/2015/10/21/chartex" xmlns:cx3="http://schemas.microsoft.com/office/drawing/2016/5/9/chartex" xmlns:cx4="http://schemas.microsoft.com/office/drawing/2016/5/10/chartex" xmlns:cx5="http://schemas.microsoft.com/office/drawing/2016/5/11/chartex" xmlns:cx6="http://schemas.microsoft.com/office/drawing/2016/5/12/chartex" xmlns:cx7="http://schemas.microsoft.com/office/drawing/2016/5/13/chartex" xmlns:cx8="http://schemas.microsoft.com/office/drawing/2016/5/14/chartex" xmlns:mc="http://schemas.openxmlformats.org/markup-compatibility/2006" xmlns:aink="http://schemas.microsoft.com/office/drawing/2016/ink" xmlns:am3d="http://schemas.microsoft.com/office/drawing/2017/model3d" xmlns:o="urn:schemas-microsoft-com:office:office" xmlns:r="http://schemas.openxmlformats.org/officeDocument/2006/relationships" xmlns:m="http://schemas.openxmlformats.org/officeDocument/2006/math" xmlns:v="urn:schemas-microsoft-com:vml" xmlns:wp14="http://schemas.microsoft.com/office/word/2010/wordprocessingDrawing" xmlns:wp="http://schemas.openxmlformats.org/drawingml/2006/wordprocessingDrawing" xmlns:w10="urn:schemas-microsoft-com:office:word" xmlns:w="http://schemas.openxmlformats.org/wordprocessingml/2006/main" xmlns:w14="http://schemas.microsoft.com/office/word/2010/wordml" xmlns:w15="http://schemas.microsoft.com/office/word/2012/wordml" xmlns:w16cid="http://schemas.microsoft.com/office/word/2016/wordml/cid" xmlns:w16se="http://schemas.microsoft.com/office/word/2015/wordml/symex" xmlns:wpg="http://schemas.microsoft.com/office/word/2010/wordprocessingGroup" xmlns:wpi="http://schemas.microsoft.com/office/word/2010/wordprocessingInk" xmlns:wne="http://schemas.microsoft.com/office/word/2006/wordml" xmlns:wps="http://schemas.microsoft.com/office/word/2010/wordprocessingShape" mc:Ignorable="w14 w15 w16se w16cid wp14">
   <w:endnote w:type="separator" w:id="-1">
     <w:p>
       <w:r>
@@ -8132,7 +8228,7 @@
 </file>
 
 <file path=word/footnotes.xml><?xml version="1.0" encoding="utf-8"?>
-<w:footnotes xmlns:wpc="http://schemas.microsoft.com/office/word/2010/wordprocessingCanvas" xmlns:cx="http://schemas.microsoft.com/office/drawing/2014/chartex" xmlns:mc="http://schemas.openxmlformats.org/markup-compatibility/2006" xmlns:o="urn:schemas-microsoft-com:office:office" xmlns:r="http://schemas.openxmlformats.org/officeDocument/2006/relationships" xmlns:m="http://schemas.openxmlformats.org/officeDocument/2006/math" xmlns:v="urn:schemas-microsoft-com:vml" xmlns:wp14="http://schemas.microsoft.com/office/word/2010/wordprocessingDrawing" xmlns:wp="http://schemas.openxmlformats.org/drawingml/2006/wordprocessingDrawing" xmlns:w10="urn:schemas-microsoft-com:office:word" xmlns:w="http://schemas.openxmlformats.org/wordprocessingml/2006/main" xmlns:w14="http://schemas.microsoft.com/office/word/2010/wordml" xmlns:w15="http://schemas.microsoft.com/office/word/2012/wordml" xmlns:w16se="http://schemas.microsoft.com/office/word/2015/wordml/symex" xmlns:wpg="http://schemas.microsoft.com/office/word/2010/wordprocessingGroup" xmlns:wpi="http://schemas.microsoft.com/office/word/2010/wordprocessingInk" xmlns:wne="http://schemas.microsoft.com/office/word/2006/wordml" xmlns:wps="http://schemas.microsoft.com/office/word/2010/wordprocessingShape" mc:Ignorable="w14 w15 w16se wp14">
+<w:footnotes xmlns:wpc="http://schemas.microsoft.com/office/word/2010/wordprocessingCanvas" xmlns:cx="http://schemas.microsoft.com/office/drawing/2014/chartex" xmlns:cx1="http://schemas.microsoft.com/office/drawing/2015/9/8/chartex" xmlns:cx2="http://schemas.microsoft.com/office/drawing/2015/10/21/chartex" xmlns:cx3="http://schemas.microsoft.com/office/drawing/2016/5/9/chartex" xmlns:cx4="http://schemas.microsoft.com/office/drawing/2016/5/10/chartex" xmlns:cx5="http://schemas.microsoft.com/office/drawing/2016/5/11/chartex" xmlns:cx6="http://schemas.microsoft.com/office/drawing/2016/5/12/chartex" xmlns:cx7="http://schemas.microsoft.com/office/drawing/2016/5/13/chartex" xmlns:cx8="http://schemas.microsoft.com/office/drawing/2016/5/14/chartex" xmlns:mc="http://schemas.openxmlformats.org/markup-compatibility/2006" xmlns:aink="http://schemas.microsoft.com/office/drawing/2016/ink" xmlns:am3d="http://schemas.microsoft.com/office/drawing/2017/model3d" xmlns:o="urn:schemas-microsoft-com:office:office" xmlns:r="http://schemas.openxmlformats.org/officeDocument/2006/relationships" xmlns:m="http://schemas.openxmlformats.org/officeDocument/2006/math" xmlns:v="urn:schemas-microsoft-com:vml" xmlns:wp14="http://schemas.microsoft.com/office/word/2010/wordprocessingDrawing" xmlns:wp="http://schemas.openxmlformats.org/drawingml/2006/wordprocessingDrawing" xmlns:w10="urn:schemas-microsoft-com:office:word" xmlns:w="http://schemas.openxmlformats.org/wordprocessingml/2006/main" xmlns:w14="http://schemas.microsoft.com/office/word/2010/wordml" xmlns:w15="http://schemas.microsoft.com/office/word/2012/wordml" xmlns:w16cid="http://schemas.microsoft.com/office/word/2016/wordml/cid" xmlns:w16se="http://schemas.microsoft.com/office/word/2015/wordml/symex" xmlns:wpg="http://schemas.microsoft.com/office/word/2010/wordprocessingGroup" xmlns:wpi="http://schemas.microsoft.com/office/word/2010/wordprocessingInk" xmlns:wne="http://schemas.microsoft.com/office/word/2006/wordml" xmlns:wps="http://schemas.microsoft.com/office/word/2010/wordprocessingShape" mc:Ignorable="w14 w15 w16se w16cid wp14">
   <w:footnote w:type="separator" w:id="-1">
     <w:p>
       <w:r>
@@ -8151,7 +8247,7 @@
 </file>
 
 <file path=word/header1.xml><?xml version="1.0" encoding="utf-8"?>
-<w:hdr xmlns:wpc="http://schemas.microsoft.com/office/word/2010/wordprocessingCanvas" xmlns:cx="http://schemas.microsoft.com/office/drawing/2014/chartex" xmlns:mc="http://schemas.openxmlformats.org/markup-compatibility/2006" xmlns:o="urn:schemas-microsoft-com:office:office" xmlns:r="http://schemas.openxmlformats.org/officeDocument/2006/relationships" xmlns:m="http://schemas.openxmlformats.org/officeDocument/2006/math" xmlns:v="urn:schemas-microsoft-com:vml" xmlns:wp14="http://schemas.microsoft.com/office/word/2010/wordprocessingDrawing" xmlns:wp="http://schemas.openxmlformats.org/drawingml/2006/wordprocessingDrawing" xmlns:w10="urn:schemas-microsoft-com:office:word" xmlns:w="http://schemas.openxmlformats.org/wordprocessingml/2006/main" xmlns:w14="http://schemas.microsoft.com/office/word/2010/wordml" xmlns:w15="http://schemas.microsoft.com/office/word/2012/wordml" xmlns:w16se="http://schemas.microsoft.com/office/word/2015/wordml/symex" xmlns:wpg="http://schemas.microsoft.com/office/word/2010/wordprocessingGroup" xmlns:wpi="http://schemas.microsoft.com/office/word/2010/wordprocessingInk" xmlns:wne="http://schemas.microsoft.com/office/word/2006/wordml" xmlns:wps="http://schemas.microsoft.com/office/word/2010/wordprocessingShape" mc:Ignorable="w14 w15 w16se wp14">
+<w:hdr xmlns:wpc="http://schemas.microsoft.com/office/word/2010/wordprocessingCanvas" xmlns:cx="http://schemas.microsoft.com/office/drawing/2014/chartex" xmlns:cx1="http://schemas.microsoft.com/office/drawing/2015/9/8/chartex" xmlns:cx2="http://schemas.microsoft.com/office/drawing/2015/10/21/chartex" xmlns:cx3="http://schemas.microsoft.com/office/drawing/2016/5/9/chartex" xmlns:cx4="http://schemas.microsoft.com/office/drawing/2016/5/10/chartex" xmlns:cx5="http://schemas.microsoft.com/office/drawing/2016/5/11/chartex" xmlns:cx6="http://schemas.microsoft.com/office/drawing/2016/5/12/chartex" xmlns:cx7="http://schemas.microsoft.com/office/drawing/2016/5/13/chartex" xmlns:cx8="http://schemas.microsoft.com/office/drawing/2016/5/14/chartex" xmlns:mc="http://schemas.openxmlformats.org/markup-compatibility/2006" xmlns:aink="http://schemas.microsoft.com/office/drawing/2016/ink" xmlns:am3d="http://schemas.microsoft.com/office/drawing/2017/model3d" xmlns:o="urn:schemas-microsoft-com:office:office" xmlns:r="http://schemas.openxmlformats.org/officeDocument/2006/relationships" xmlns:m="http://schemas.openxmlformats.org/officeDocument/2006/math" xmlns:v="urn:schemas-microsoft-com:vml" xmlns:wp14="http://schemas.microsoft.com/office/word/2010/wordprocessingDrawing" xmlns:wp="http://schemas.openxmlformats.org/drawingml/2006/wordprocessingDrawing" xmlns:w10="urn:schemas-microsoft-com:office:word" xmlns:w="http://schemas.openxmlformats.org/wordprocessingml/2006/main" xmlns:w14="http://schemas.microsoft.com/office/word/2010/wordml" xmlns:w15="http://schemas.microsoft.com/office/word/2012/wordml" xmlns:w16cid="http://schemas.microsoft.com/office/word/2016/wordml/cid" xmlns:w16se="http://schemas.microsoft.com/office/word/2015/wordml/symex" xmlns:wpg="http://schemas.microsoft.com/office/word/2010/wordprocessingGroup" xmlns:wpi="http://schemas.microsoft.com/office/word/2010/wordprocessingInk" xmlns:wne="http://schemas.microsoft.com/office/word/2006/wordml" xmlns:wps="http://schemas.microsoft.com/office/word/2010/wordprocessingShape" mc:Ignorable="w14 w15 w16se w16cid wp14">
   <w:p>
     <w:pPr>
       <w:pStyle w:val="Encabezado"/>
@@ -8271,7 +8367,7 @@
         <w:noProof/>
         <w:lang w:val="es-MX"/>
       </w:rPr>
-      <w:t>21</w:t>
+      <w:t>22</w:t>
     </w:r>
     <w:r>
       <w:fldChar w:fldCharType="end"/>
@@ -8299,7 +8395,7 @@
         <w:noProof/>
         <w:lang w:val="es-MX"/>
       </w:rPr>
-      <w:t>21</w:t>
+      <w:t>23</w:t>
     </w:r>
     <w:r>
       <w:rPr>
@@ -8329,7 +8425,7 @@
 </file>
 
 <file path=word/numbering.xml><?xml version="1.0" encoding="utf-8"?>
-<w:numbering xmlns:wpc="http://schemas.microsoft.com/office/word/2010/wordprocessingCanvas" xmlns:cx="http://schemas.microsoft.com/office/drawing/2014/chartex" xmlns:mc="http://schemas.openxmlformats.org/markup-compatibility/2006" xmlns:o="urn:schemas-microsoft-com:office:office" xmlns:r="http://schemas.openxmlformats.org/officeDocument/2006/relationships" xmlns:m="http://schemas.openxmlformats.org/officeDocument/2006/math" xmlns:v="urn:schemas-microsoft-com:vml" xmlns:wp14="http://schemas.microsoft.com/office/word/2010/wordprocessingDrawing" xmlns:wp="http://schemas.openxmlformats.org/drawingml/2006/wordprocessingDrawing" xmlns:w10="urn:schemas-microsoft-com:office:word" xmlns:w="http://schemas.openxmlformats.org/wordprocessingml/2006/main" xmlns:w14="http://schemas.microsoft.com/office/word/2010/wordml" xmlns:w15="http://schemas.microsoft.com/office/word/2012/wordml" xmlns:w16se="http://schemas.microsoft.com/office/word/2015/wordml/symex" xmlns:wpg="http://schemas.microsoft.com/office/word/2010/wordprocessingGroup" xmlns:wpi="http://schemas.microsoft.com/office/word/2010/wordprocessingInk" xmlns:wne="http://schemas.microsoft.com/office/word/2006/wordml" xmlns:wps="http://schemas.microsoft.com/office/word/2010/wordprocessingShape" mc:Ignorable="w14 w15 w16se wp14">
+<w:numbering xmlns:wpc="http://schemas.microsoft.com/office/word/2010/wordprocessingCanvas" xmlns:cx="http://schemas.microsoft.com/office/drawing/2014/chartex" xmlns:cx1="http://schemas.microsoft.com/office/drawing/2015/9/8/chartex" xmlns:cx2="http://schemas.microsoft.com/office/drawing/2015/10/21/chartex" xmlns:cx3="http://schemas.microsoft.com/office/drawing/2016/5/9/chartex" xmlns:cx4="http://schemas.microsoft.com/office/drawing/2016/5/10/chartex" xmlns:cx5="http://schemas.microsoft.com/office/drawing/2016/5/11/chartex" xmlns:cx6="http://schemas.microsoft.com/office/drawing/2016/5/12/chartex" xmlns:cx7="http://schemas.microsoft.com/office/drawing/2016/5/13/chartex" xmlns:cx8="http://schemas.microsoft.com/office/drawing/2016/5/14/chartex" xmlns:mc="http://schemas.openxmlformats.org/markup-compatibility/2006" xmlns:aink="http://schemas.microsoft.com/office/drawing/2016/ink" xmlns:am3d="http://schemas.microsoft.com/office/drawing/2017/model3d" xmlns:o="urn:schemas-microsoft-com:office:office" xmlns:r="http://schemas.openxmlformats.org/officeDocument/2006/relationships" xmlns:m="http://schemas.openxmlformats.org/officeDocument/2006/math" xmlns:v="urn:schemas-microsoft-com:vml" xmlns:wp14="http://schemas.microsoft.com/office/word/2010/wordprocessingDrawing" xmlns:wp="http://schemas.openxmlformats.org/drawingml/2006/wordprocessingDrawing" xmlns:w10="urn:schemas-microsoft-com:office:word" xmlns:w="http://schemas.openxmlformats.org/wordprocessingml/2006/main" xmlns:w14="http://schemas.microsoft.com/office/word/2010/wordml" xmlns:w15="http://schemas.microsoft.com/office/word/2012/wordml" xmlns:w16cid="http://schemas.microsoft.com/office/word/2016/wordml/cid" xmlns:w16se="http://schemas.microsoft.com/office/word/2015/wordml/symex" xmlns:wpg="http://schemas.microsoft.com/office/word/2010/wordprocessingGroup" xmlns:wpi="http://schemas.microsoft.com/office/word/2010/wordprocessingInk" xmlns:wne="http://schemas.microsoft.com/office/word/2006/wordml" xmlns:wps="http://schemas.microsoft.com/office/word/2010/wordprocessingShape" mc:Ignorable="w14 w15 w16se w16cid wp14">
   <w:abstractNum w:abstractNumId="0" w15:restartNumberingAfterBreak="0">
     <w:nsid w:val="01780265"/>
     <w:multiLevelType w:val="hybridMultilevel"/>
@@ -11018,7 +11114,7 @@
 </file>
 
 <file path=word/styles.xml><?xml version="1.0" encoding="utf-8"?>
-<w:styles xmlns:mc="http://schemas.openxmlformats.org/markup-compatibility/2006" xmlns:r="http://schemas.openxmlformats.org/officeDocument/2006/relationships" xmlns:w="http://schemas.openxmlformats.org/wordprocessingml/2006/main" xmlns:w14="http://schemas.microsoft.com/office/word/2010/wordml" xmlns:w15="http://schemas.microsoft.com/office/word/2012/wordml" xmlns:w16se="http://schemas.microsoft.com/office/word/2015/wordml/symex" mc:Ignorable="w14 w15 w16se">
+<w:styles xmlns:mc="http://schemas.openxmlformats.org/markup-compatibility/2006" xmlns:r="http://schemas.openxmlformats.org/officeDocument/2006/relationships" xmlns:w="http://schemas.openxmlformats.org/wordprocessingml/2006/main" xmlns:w14="http://schemas.microsoft.com/office/word/2010/wordml" xmlns:w15="http://schemas.microsoft.com/office/word/2012/wordml" xmlns:w16cid="http://schemas.microsoft.com/office/word/2016/wordml/cid" xmlns:w16se="http://schemas.microsoft.com/office/word/2015/wordml/symex" mc:Ignorable="w14 w15 w16se w16cid">
   <w:docDefaults>
     <w:rPrDefault>
       <w:rPr>
@@ -11034,7 +11130,7 @@
       </w:pPr>
     </w:pPrDefault>
   </w:docDefaults>
-  <w:latentStyles w:defLockedState="0" w:defUIPriority="99" w:defSemiHidden="0" w:defUnhideWhenUsed="0" w:defQFormat="0" w:count="371">
+  <w:latentStyles w:defLockedState="0" w:defUIPriority="99" w:defSemiHidden="0" w:defUnhideWhenUsed="0" w:defQFormat="0" w:count="375">
     <w:lsdException w:name="Normal" w:uiPriority="0" w:qFormat="1"/>
     <w:lsdException w:name="heading 1" w:uiPriority="9" w:qFormat="1"/>
     <w:lsdException w:name="heading 2" w:semiHidden="1" w:uiPriority="9" w:unhideWhenUsed="1" w:qFormat="1"/>
@@ -11140,7 +11236,6 @@
     <w:lsdException w:name="HTML Sample" w:semiHidden="1" w:unhideWhenUsed="1"/>
     <w:lsdException w:name="HTML Typewriter" w:semiHidden="1" w:unhideWhenUsed="1"/>
     <w:lsdException w:name="HTML Variable" w:semiHidden="1" w:unhideWhenUsed="1"/>
-    <w:lsdException w:name="Normal Table" w:semiHidden="1" w:unhideWhenUsed="1"/>
     <w:lsdException w:name="annotation subject" w:semiHidden="1" w:unhideWhenUsed="1"/>
     <w:lsdException w:name="No List" w:semiHidden="1" w:unhideWhenUsed="1"/>
     <w:lsdException w:name="Outline List 1" w:semiHidden="1" w:unhideWhenUsed="1"/>
@@ -11184,10 +11279,8 @@
     <w:lsdException w:name="Table Elegant" w:semiHidden="1" w:unhideWhenUsed="1"/>
     <w:lsdException w:name="Table Professional" w:semiHidden="1" w:unhideWhenUsed="1"/>
     <w:lsdException w:name="Table Subtle 1" w:semiHidden="1" w:unhideWhenUsed="1"/>
-    <w:lsdException w:name="Table Subtle 2" w:semiHidden="1" w:unhideWhenUsed="1"/>
     <w:lsdException w:name="Table Web 1" w:semiHidden="1" w:unhideWhenUsed="1"/>
     <w:lsdException w:name="Table Web 2" w:semiHidden="1" w:unhideWhenUsed="1"/>
-    <w:lsdException w:name="Table Web 3" w:semiHidden="1" w:unhideWhenUsed="1"/>
     <w:lsdException w:name="Balloon Text" w:semiHidden="1" w:unhideWhenUsed="1"/>
     <w:lsdException w:name="Table Grid" w:uiPriority="39"/>
     <w:lsdException w:name="Table Theme" w:semiHidden="1" w:unhideWhenUsed="1"/>
@@ -11406,6 +11499,10 @@
     <w:lsdException w:name="List Table 5 Dark Accent 6" w:uiPriority="50"/>
     <w:lsdException w:name="List Table 6 Colorful Accent 6" w:uiPriority="51"/>
     <w:lsdException w:name="List Table 7 Colorful Accent 6" w:uiPriority="52"/>
+    <w:lsdException w:name="Mention" w:semiHidden="1" w:unhideWhenUsed="1"/>
+    <w:lsdException w:name="Smart Hyperlink" w:semiHidden="1" w:unhideWhenUsed="1"/>
+    <w:lsdException w:name="Hashtag" w:semiHidden="1" w:unhideWhenUsed="1"/>
+    <w:lsdException w:name="Unresolved Mention" w:semiHidden="1" w:unhideWhenUsed="1"/>
   </w:latentStyles>
   <w:style w:type="paragraph" w:default="1" w:styleId="Normal">
     <w:name w:val="Normal"/>
@@ -12080,7 +12177,7 @@
 </file>
 
 <file path=customXml/itemProps1.xml><?xml version="1.0" encoding="utf-8"?>
-<ds:datastoreItem xmlns:ds="http://schemas.openxmlformats.org/officeDocument/2006/customXml" ds:itemID="{67F7146C-498A-4471-839E-ADEB62DF3486}">
+<ds:datastoreItem xmlns:ds="http://schemas.openxmlformats.org/officeDocument/2006/customXml" ds:itemID="{8B23FCAD-B584-49FB-9ACC-73425A3BCEEB}">
   <ds:schemaRefs>
     <ds:schemaRef ds:uri="http://schemas.openxmlformats.org/officeDocument/2006/bibliography"/>
   </ds:schemaRefs>

</xml_diff>